<commit_message>
Aggiunto paragrafo SCELTE IMPLEMENTATIVE.
</commit_message>
<xml_diff>
--- a/Documentazione/documentazione.docx
+++ b/Documentazione/documentazione.docx
@@ -448,19 +448,7 @@
           <w:sz w:val="20"/>
           <w:szCs w:val="20"/>
         </w:rPr>
-        <w:t>Autor</w:t>
-      </w:r>
-      <w:r>
-        <w:rPr>
-          <w:rFonts w:ascii="Times New Roman" w:hAnsi="Times New Roman" w:cs="Times New Roman"/>
-          <w:b/>
-          <w:bCs/>
-          <w:i/>
-          <w:iCs/>
-          <w:sz w:val="20"/>
-          <w:szCs w:val="20"/>
-        </w:rPr>
-        <w:t>i</w:t>
+        <w:t>Autori</w:t>
       </w:r>
       <w:r>
         <w:rPr>
@@ -496,20 +484,8 @@
           <w:sz w:val="20"/>
           <w:szCs w:val="20"/>
         </w:rPr>
-        <w:t xml:space="preserve">Valerio Giulio </w:t>
-      </w:r>
-      <w:proofErr w:type="spellStart"/>
-      <w:r>
-        <w:rPr>
-          <w:rFonts w:ascii="Times New Roman" w:hAnsi="Times New Roman" w:cs="Times New Roman"/>
-          <w:i/>
-          <w:iCs/>
-          <w:sz w:val="20"/>
-          <w:szCs w:val="20"/>
-        </w:rPr>
-        <w:t>Panzera</w:t>
-      </w:r>
-      <w:proofErr w:type="spellEnd"/>
+        <w:t>Valerio Giulio Panzera</w:t>
+      </w:r>
     </w:p>
     <w:p>
       <w:pPr>
@@ -741,37 +717,7 @@
           <w:sz w:val="20"/>
           <w:szCs w:val="20"/>
         </w:rPr>
-        <w:t>3</w:t>
-      </w:r>
-      <w:r>
-        <w:rPr>
-          <w:rFonts w:ascii="Times New Roman" w:hAnsi="Times New Roman" w:cs="Times New Roman"/>
-          <w:i/>
-          <w:iCs/>
-          <w:sz w:val="20"/>
-          <w:szCs w:val="20"/>
-        </w:rPr>
-        <w:t>0</w:t>
-      </w:r>
-      <w:r>
-        <w:rPr>
-          <w:rFonts w:ascii="Times New Roman" w:hAnsi="Times New Roman" w:cs="Times New Roman"/>
-          <w:i/>
-          <w:iCs/>
-          <w:sz w:val="20"/>
-          <w:szCs w:val="20"/>
-        </w:rPr>
-        <w:t>3</w:t>
-      </w:r>
-      <w:r>
-        <w:rPr>
-          <w:rFonts w:ascii="Times New Roman" w:hAnsi="Times New Roman" w:cs="Times New Roman"/>
-          <w:i/>
-          <w:iCs/>
-          <w:sz w:val="20"/>
-          <w:szCs w:val="20"/>
-        </w:rPr>
-        <w:t>0</w:t>
+        <w:t>3030</w:t>
       </w:r>
     </w:p>
     <w:p>
@@ -798,19 +744,7 @@
             <w:szCs w:val="20"/>
             <w:u w:val="none"/>
           </w:rPr>
-          <w:t>ema.petrillo</w:t>
-        </w:r>
-        <w:r>
-          <w:rPr>
-            <w:rStyle w:val="Collegamentoipertestuale"/>
-            <w:rFonts w:ascii="Times New Roman" w:hAnsi="Times New Roman" w:cs="Times New Roman"/>
-            <w:i/>
-            <w:iCs/>
-            <w:sz w:val="20"/>
-            <w:szCs w:val="20"/>
-            <w:u w:val="none"/>
-          </w:rPr>
-          <w:t>@studenti.unina.it</w:t>
+          <w:t>ema.petrillo@studenti.unina.it</w:t>
         </w:r>
       </w:hyperlink>
     </w:p>
@@ -887,18 +821,8 @@
           <w:sz w:val="32"/>
           <w:szCs w:val="32"/>
         </w:rPr>
-        <w:t>……</w:t>
-      </w:r>
-      <w:proofErr w:type="gramStart"/>
-      <w:r>
-        <w:rPr>
-          <w:rFonts w:ascii="Times New Roman" w:hAnsi="Times New Roman" w:cs="Times New Roman"/>
-          <w:sz w:val="32"/>
-          <w:szCs w:val="32"/>
-        </w:rPr>
-        <w:t>…….</w:t>
-      </w:r>
-      <w:proofErr w:type="gramEnd"/>
+        <w:t>………….</w:t>
+      </w:r>
       <w:r>
         <w:rPr>
           <w:rFonts w:ascii="Times New Roman" w:hAnsi="Times New Roman" w:cs="Times New Roman"/>
@@ -986,25 +910,7 @@
           <w:sz w:val="32"/>
           <w:szCs w:val="32"/>
         </w:rPr>
-        <w:t>………………</w:t>
-      </w:r>
-      <w:proofErr w:type="gramStart"/>
-      <w:r>
-        <w:rPr>
-          <w:rFonts w:ascii="Times New Roman" w:hAnsi="Times New Roman" w:cs="Times New Roman"/>
-          <w:sz w:val="32"/>
-          <w:szCs w:val="32"/>
-        </w:rPr>
-        <w:t>…….</w:t>
-      </w:r>
-      <w:proofErr w:type="gramEnd"/>
-      <w:r>
-        <w:rPr>
-          <w:rFonts w:ascii="Times New Roman" w:hAnsi="Times New Roman" w:cs="Times New Roman"/>
-          <w:sz w:val="32"/>
-          <w:szCs w:val="32"/>
-        </w:rPr>
-        <w:t>pag.3</w:t>
+        <w:t>…………………….pag.3</w:t>
       </w:r>
     </w:p>
     <w:p>
@@ -1029,68 +935,32 @@
           <w:sz w:val="32"/>
           <w:szCs w:val="32"/>
         </w:rPr>
-        <w:t>……………………………………</w:t>
-      </w:r>
-      <w:proofErr w:type="gramStart"/>
-      <w:r>
-        <w:rPr>
-          <w:rFonts w:ascii="Times New Roman" w:hAnsi="Times New Roman" w:cs="Times New Roman"/>
-          <w:sz w:val="32"/>
-          <w:szCs w:val="32"/>
-        </w:rPr>
-        <w:t>…….</w:t>
-      </w:r>
-      <w:proofErr w:type="gramEnd"/>
-      <w:r>
-        <w:rPr>
-          <w:rFonts w:ascii="Times New Roman" w:hAnsi="Times New Roman" w:cs="Times New Roman"/>
-          <w:sz w:val="32"/>
-          <w:szCs w:val="32"/>
-        </w:rPr>
-        <w:t>.pag.4</w:t>
-      </w:r>
-    </w:p>
-    <w:p>
-      <w:pPr>
-        <w:rPr>
-          <w:rFonts w:ascii="Times New Roman" w:hAnsi="Times New Roman" w:cs="Times New Roman"/>
-          <w:sz w:val="32"/>
-          <w:szCs w:val="32"/>
-        </w:rPr>
-      </w:pPr>
-      <w:r>
-        <w:rPr>
-          <w:rFonts w:ascii="Times New Roman" w:hAnsi="Times New Roman" w:cs="Times New Roman"/>
-          <w:sz w:val="32"/>
-          <w:szCs w:val="32"/>
-        </w:rPr>
-        <w:t xml:space="preserve">4. Suddivisione del </w:t>
-      </w:r>
-      <w:proofErr w:type="gramStart"/>
-      <w:r>
-        <w:rPr>
-          <w:rFonts w:ascii="Times New Roman" w:hAnsi="Times New Roman" w:cs="Times New Roman"/>
-          <w:sz w:val="32"/>
-          <w:szCs w:val="32"/>
-        </w:rPr>
-        <w:t>lavoro.</w:t>
-      </w:r>
-      <w:r>
-        <w:rPr>
-          <w:rFonts w:ascii="Times New Roman" w:hAnsi="Times New Roman" w:cs="Times New Roman"/>
-          <w:sz w:val="32"/>
-          <w:szCs w:val="32"/>
-        </w:rPr>
-        <w:t>…</w:t>
-      </w:r>
-      <w:proofErr w:type="gramEnd"/>
-      <w:r>
-        <w:rPr>
-          <w:rFonts w:ascii="Times New Roman" w:hAnsi="Times New Roman" w:cs="Times New Roman"/>
-          <w:sz w:val="32"/>
-          <w:szCs w:val="32"/>
-        </w:rPr>
-        <w:t>……………………</w:t>
+        <w:t>…………………………………………..pag.4</w:t>
+      </w:r>
+    </w:p>
+    <w:p>
+      <w:pPr>
+        <w:rPr>
+          <w:rFonts w:ascii="Times New Roman" w:hAnsi="Times New Roman" w:cs="Times New Roman"/>
+          <w:sz w:val="32"/>
+          <w:szCs w:val="32"/>
+        </w:rPr>
+      </w:pPr>
+      <w:r>
+        <w:rPr>
+          <w:rFonts w:ascii="Times New Roman" w:hAnsi="Times New Roman" w:cs="Times New Roman"/>
+          <w:sz w:val="32"/>
+          <w:szCs w:val="32"/>
+        </w:rPr>
+        <w:t>4. Suddivisione del lavoro.</w:t>
+      </w:r>
+      <w:r>
+        <w:rPr>
+          <w:rFonts w:ascii="Times New Roman" w:hAnsi="Times New Roman" w:cs="Times New Roman"/>
+          <w:sz w:val="32"/>
+          <w:szCs w:val="32"/>
+        </w:rPr>
+        <w:t>………………………</w:t>
       </w:r>
       <w:r>
         <w:rPr>
@@ -1123,18 +993,8 @@
           <w:sz w:val="32"/>
           <w:szCs w:val="32"/>
         </w:rPr>
-        <w:t xml:space="preserve">5. Guida </w:t>
-      </w:r>
-      <w:proofErr w:type="gramStart"/>
-      <w:r>
-        <w:rPr>
-          <w:rFonts w:ascii="Times New Roman" w:hAnsi="Times New Roman" w:cs="Times New Roman"/>
-          <w:sz w:val="32"/>
-          <w:szCs w:val="32"/>
-        </w:rPr>
-        <w:t>all’uso….</w:t>
-      </w:r>
-      <w:proofErr w:type="gramEnd"/>
+        <w:t>5. Guida all’uso….</w:t>
+      </w:r>
       <w:r>
         <w:rPr>
           <w:rFonts w:ascii="Times New Roman" w:hAnsi="Times New Roman" w:cs="Times New Roman"/>
@@ -1816,43 +1676,15 @@
           <w:sz w:val="30"/>
           <w:szCs w:val="30"/>
         </w:rPr>
-        <w:t>sono rappresentati con la seguente notazione (</w:t>
-      </w:r>
-      <w:proofErr w:type="spellStart"/>
-      <w:proofErr w:type="gramStart"/>
-      <w:r>
-        <w:rPr>
-          <w:rFonts w:ascii="Times New Roman" w:hAnsi="Times New Roman" w:cs="Times New Roman"/>
-          <w:sz w:val="30"/>
-          <w:szCs w:val="30"/>
-        </w:rPr>
-        <w:t>distanza;costo</w:t>
-      </w:r>
-      <w:proofErr w:type="spellEnd"/>
-      <w:proofErr w:type="gramEnd"/>
-      <w:r>
-        <w:rPr>
-          <w:rFonts w:ascii="Times New Roman" w:hAnsi="Times New Roman" w:cs="Times New Roman"/>
-          <w:sz w:val="30"/>
-          <w:szCs w:val="30"/>
-        </w:rPr>
-        <w:t>)</w:t>
-      </w:r>
-      <w:r>
-        <w:rPr>
-          <w:rFonts w:ascii="Times New Roman" w:hAnsi="Times New Roman" w:cs="Times New Roman"/>
-          <w:sz w:val="30"/>
-          <w:szCs w:val="30"/>
-        </w:rPr>
-        <w:t xml:space="preserve"> dove banalmente “distanza” si riferisce alla distanza in chilometri tra le due città e “costo” si riferisce al costo in euro della rispettiva tratta.</w:t>
-      </w:r>
-      <w:r>
-        <w:rPr>
-          <w:rFonts w:ascii="Times New Roman" w:hAnsi="Times New Roman" w:cs="Times New Roman"/>
-          <w:sz w:val="30"/>
-          <w:szCs w:val="30"/>
-        </w:rPr>
-        <w:t xml:space="preserve"> Questi due diversi valori ci permettono di calcolare a secondo del </w:t>
+        <w:t>sono rappresentati con la seguente notazione (distanza;costo)</w:t>
+      </w:r>
+      <w:r>
+        <w:rPr>
+          <w:rFonts w:ascii="Times New Roman" w:hAnsi="Times New Roman" w:cs="Times New Roman"/>
+          <w:sz w:val="30"/>
+          <w:szCs w:val="30"/>
+        </w:rPr>
+        <w:t xml:space="preserve"> dove banalmente “distanza” si riferisce alla distanza in chilometri tra le due città e “costo” si riferisce al costo in euro della rispettiva </w:t>
       </w:r>
       <w:r>
         <w:rPr>
@@ -1861,17 +1693,89 @@
           <w:szCs w:val="30"/>
         </w:rPr>
         <w:lastRenderedPageBreak/>
-        <w:t>bisogno di calcolare velocemente il percorso più breve o più economico tra due diverse città.</w:t>
-      </w:r>
-    </w:p>
-    <w:p>
-      <w:pPr>
-        <w:rPr>
-          <w:rFonts w:ascii="Times New Roman" w:hAnsi="Times New Roman" w:cs="Times New Roman"/>
-          <w:sz w:val="30"/>
-          <w:szCs w:val="30"/>
-        </w:rPr>
-      </w:pPr>
+        <w:t>tratta.</w:t>
+      </w:r>
+      <w:r>
+        <w:rPr>
+          <w:rFonts w:ascii="Times New Roman" w:hAnsi="Times New Roman" w:cs="Times New Roman"/>
+          <w:sz w:val="30"/>
+          <w:szCs w:val="30"/>
+        </w:rPr>
+        <w:t xml:space="preserve"> Questi due diversi valori ci permettono </w:t>
+      </w:r>
+      <w:r>
+        <w:rPr>
+          <w:rFonts w:ascii="Times New Roman" w:hAnsi="Times New Roman" w:cs="Times New Roman"/>
+          <w:sz w:val="30"/>
+          <w:szCs w:val="30"/>
+        </w:rPr>
+        <w:t>in base all’esigenza</w:t>
+      </w:r>
+      <w:r>
+        <w:rPr>
+          <w:rFonts w:ascii="Times New Roman" w:hAnsi="Times New Roman" w:cs="Times New Roman"/>
+          <w:sz w:val="30"/>
+          <w:szCs w:val="30"/>
+        </w:rPr>
+        <w:t xml:space="preserve"> di calcolare velocemente il percorso più breve o più economico tra due diverse città.</w:t>
+      </w:r>
+    </w:p>
+    <w:p>
+      <w:pPr>
+        <w:rPr>
+          <w:rFonts w:ascii="Times New Roman" w:hAnsi="Times New Roman" w:cs="Times New Roman"/>
+          <w:sz w:val="30"/>
+          <w:szCs w:val="30"/>
+        </w:rPr>
+      </w:pPr>
+      <w:r>
+        <w:rPr>
+          <w:rFonts w:ascii="Times New Roman" w:hAnsi="Times New Roman" w:cs="Times New Roman"/>
+          <w:sz w:val="30"/>
+          <w:szCs w:val="30"/>
+        </w:rPr>
+        <w:t xml:space="preserve">Si noti che sono state inserite appositamente delle città senza tratte </w:t>
+      </w:r>
+      <w:r>
+        <w:rPr>
+          <w:rFonts w:ascii="Times New Roman" w:hAnsi="Times New Roman" w:cs="Times New Roman"/>
+          <w:sz w:val="30"/>
+          <w:szCs w:val="30"/>
+        </w:rPr>
+        <w:t>per</w:t>
+      </w:r>
+      <w:r>
+        <w:rPr>
+          <w:rFonts w:ascii="Times New Roman" w:hAnsi="Times New Roman" w:cs="Times New Roman"/>
+          <w:sz w:val="30"/>
+          <w:szCs w:val="30"/>
+        </w:rPr>
+        <w:t xml:space="preserve"> fini di </w:t>
+      </w:r>
+      <w:r>
+        <w:rPr>
+          <w:rFonts w:ascii="Times New Roman" w:hAnsi="Times New Roman" w:cs="Times New Roman"/>
+          <w:sz w:val="30"/>
+          <w:szCs w:val="30"/>
+        </w:rPr>
+        <w:t>test</w:t>
+      </w:r>
+      <w:r>
+        <w:rPr>
+          <w:rFonts w:ascii="Times New Roman" w:hAnsi="Times New Roman" w:cs="Times New Roman"/>
+          <w:sz w:val="30"/>
+          <w:szCs w:val="30"/>
+        </w:rPr>
+        <w:t>ing</w:t>
+      </w:r>
+      <w:r>
+        <w:rPr>
+          <w:rFonts w:ascii="Times New Roman" w:hAnsi="Times New Roman" w:cs="Times New Roman"/>
+          <w:sz w:val="30"/>
+          <w:szCs w:val="30"/>
+        </w:rPr>
+        <w:t>.</w:t>
+      </w:r>
       <w:r>
         <w:rPr>
           <w:rFonts w:ascii="Times New Roman" w:hAnsi="Times New Roman" w:cs="Times New Roman"/>
@@ -1880,57 +1784,148 @@
         </w:rPr>
         <w:t xml:space="preserve"> </w:t>
       </w:r>
-      <w:r>
-        <w:rPr>
-          <w:rFonts w:ascii="Times New Roman" w:hAnsi="Times New Roman" w:cs="Times New Roman"/>
-          <w:sz w:val="30"/>
-          <w:szCs w:val="30"/>
-        </w:rPr>
-        <w:t xml:space="preserve">Si noti che sono state inserite appositamente delle città senza tratte </w:t>
-      </w:r>
-      <w:r>
-        <w:rPr>
-          <w:rFonts w:ascii="Times New Roman" w:hAnsi="Times New Roman" w:cs="Times New Roman"/>
-          <w:sz w:val="30"/>
-          <w:szCs w:val="30"/>
-        </w:rPr>
-        <w:t>per</w:t>
-      </w:r>
-      <w:r>
-        <w:rPr>
-          <w:rFonts w:ascii="Times New Roman" w:hAnsi="Times New Roman" w:cs="Times New Roman"/>
-          <w:sz w:val="30"/>
-          <w:szCs w:val="30"/>
-        </w:rPr>
-        <w:t xml:space="preserve"> fini di </w:t>
-      </w:r>
-      <w:r>
-        <w:rPr>
-          <w:rFonts w:ascii="Times New Roman" w:hAnsi="Times New Roman" w:cs="Times New Roman"/>
-          <w:sz w:val="30"/>
-          <w:szCs w:val="30"/>
-        </w:rPr>
-        <w:t>test</w:t>
-      </w:r>
-      <w:r>
-        <w:rPr>
-          <w:rFonts w:ascii="Times New Roman" w:hAnsi="Times New Roman" w:cs="Times New Roman"/>
-          <w:sz w:val="30"/>
-          <w:szCs w:val="30"/>
-        </w:rPr>
-        <w:t>ing</w:t>
-      </w:r>
-      <w:r>
-        <w:rPr>
-          <w:rFonts w:ascii="Times New Roman" w:hAnsi="Times New Roman" w:cs="Times New Roman"/>
-          <w:sz w:val="30"/>
-          <w:szCs w:val="30"/>
+    </w:p>
+    <w:p>
+      <w:pPr>
+        <w:rPr>
+          <w:rFonts w:ascii="Times New Roman" w:hAnsi="Times New Roman" w:cs="Times New Roman"/>
+          <w:sz w:val="30"/>
+          <w:szCs w:val="30"/>
+        </w:rPr>
+      </w:pPr>
+      <w:r>
+        <w:rPr>
+          <w:rFonts w:ascii="Times New Roman" w:hAnsi="Times New Roman" w:cs="Times New Roman"/>
+          <w:sz w:val="30"/>
+          <w:szCs w:val="30"/>
+        </w:rPr>
+        <w:t xml:space="preserve">  </w:t>
+      </w:r>
+    </w:p>
+    <w:p>
+      <w:pPr>
+        <w:rPr>
+          <w:rFonts w:ascii="Times New Roman" w:hAnsi="Times New Roman" w:cs="Times New Roman"/>
+          <w:b/>
+          <w:bCs/>
+          <w:sz w:val="48"/>
+          <w:szCs w:val="48"/>
+        </w:rPr>
+      </w:pPr>
+      <w:r>
+        <w:rPr>
+          <w:rFonts w:ascii="Times New Roman" w:hAnsi="Times New Roman" w:cs="Times New Roman"/>
+          <w:b/>
+          <w:bCs/>
+          <w:sz w:val="48"/>
+          <w:szCs w:val="48"/>
+        </w:rPr>
+        <w:t>3</w:t>
+      </w:r>
+      <w:r>
+        <w:rPr>
+          <w:rFonts w:ascii="Times New Roman" w:hAnsi="Times New Roman" w:cs="Times New Roman"/>
+          <w:b/>
+          <w:bCs/>
+          <w:sz w:val="48"/>
+          <w:szCs w:val="48"/>
         </w:rPr>
         <w:t>.</w:t>
       </w:r>
       <w:r>
         <w:rPr>
           <w:rFonts w:ascii="Times New Roman" w:hAnsi="Times New Roman" w:cs="Times New Roman"/>
+          <w:b/>
+          <w:bCs/>
+          <w:sz w:val="48"/>
+          <w:szCs w:val="48"/>
+        </w:rPr>
+        <w:t>SCELTE IMPLEMENTATIVE</w:t>
+      </w:r>
+    </w:p>
+    <w:p>
+      <w:pPr>
+        <w:rPr>
+          <w:rFonts w:ascii="Times New Roman" w:hAnsi="Times New Roman" w:cs="Times New Roman"/>
+          <w:sz w:val="30"/>
+          <w:szCs w:val="30"/>
+        </w:rPr>
+      </w:pPr>
+      <w:r>
+        <w:rPr>
+          <w:rFonts w:ascii="Times New Roman" w:hAnsi="Times New Roman" w:cs="Times New Roman"/>
+          <w:sz w:val="30"/>
+          <w:szCs w:val="30"/>
+        </w:rPr>
+        <w:t>Per poter rappresentare tutte le città con i vari collegamenti fra di loro abbiamo scelto di utilizzare il grafo come struttura principale. Esso ci permette di effettuare delle ricerche mirate e veloci tra due diverse città in modo da trovare il percorso più efficiente in quel momento. Questo ci è stato possibile implementando all’interno del nostro codice l’algoritmo di Dijkstra.</w:t>
+      </w:r>
+      <w:r>
+        <w:rPr>
+          <w:rFonts w:ascii="Times New Roman" w:hAnsi="Times New Roman" w:cs="Times New Roman"/>
+          <w:sz w:val="30"/>
+          <w:szCs w:val="30"/>
+        </w:rPr>
+        <w:t xml:space="preserve"> Per l’implementazione del grafo ci siamo serviti delle strutture “</w:t>
+      </w:r>
+      <w:r>
+        <w:rPr>
+          <w:rFonts w:ascii="Times New Roman" w:hAnsi="Times New Roman" w:cs="Times New Roman"/>
+          <w:sz w:val="30"/>
+          <w:szCs w:val="30"/>
+        </w:rPr>
+        <w:t>vertice</w:t>
+      </w:r>
+      <w:r>
+        <w:rPr>
+          <w:rFonts w:ascii="Times New Roman" w:hAnsi="Times New Roman" w:cs="Times New Roman"/>
+          <w:sz w:val="30"/>
+          <w:szCs w:val="30"/>
+        </w:rPr>
+        <w:t>” e “</w:t>
+      </w:r>
+      <w:r>
+        <w:rPr>
+          <w:rFonts w:ascii="Times New Roman" w:hAnsi="Times New Roman" w:cs="Times New Roman"/>
+          <w:sz w:val="30"/>
+          <w:szCs w:val="30"/>
+        </w:rPr>
+        <w:t>arco</w:t>
+      </w:r>
+      <w:r>
+        <w:rPr>
+          <w:rFonts w:ascii="Times New Roman" w:hAnsi="Times New Roman" w:cs="Times New Roman"/>
+          <w:sz w:val="30"/>
+          <w:szCs w:val="30"/>
+        </w:rPr>
+        <w:t xml:space="preserve">” </w:t>
+      </w:r>
+      <w:r>
+        <w:rPr>
+          <w:rFonts w:ascii="Times New Roman" w:hAnsi="Times New Roman" w:cs="Times New Roman"/>
+          <w:sz w:val="30"/>
+          <w:szCs w:val="30"/>
+        </w:rPr>
+        <w:t xml:space="preserve">per la </w:t>
+      </w:r>
+      <w:r>
+        <w:rPr>
+          <w:rFonts w:ascii="Times New Roman" w:hAnsi="Times New Roman" w:cs="Times New Roman"/>
+          <w:sz w:val="30"/>
+          <w:szCs w:val="30"/>
+        </w:rPr>
+        <w:t>rappresenta</w:t>
+      </w:r>
+      <w:r>
+        <w:rPr>
+          <w:rFonts w:ascii="Times New Roman" w:hAnsi="Times New Roman" w:cs="Times New Roman"/>
+          <w:sz w:val="30"/>
+          <w:szCs w:val="30"/>
+        </w:rPr>
+        <w:t>zione rispettivamente delle città</w:t>
+      </w:r>
+      <w:r>
+        <w:rPr>
+          <w:rFonts w:ascii="Times New Roman" w:hAnsi="Times New Roman" w:cs="Times New Roman"/>
           <w:sz w:val="30"/>
           <w:szCs w:val="30"/>
         </w:rPr>
@@ -1942,197 +1937,289 @@
           <w:sz w:val="30"/>
           <w:szCs w:val="30"/>
         </w:rPr>
-        <w:t xml:space="preserve">  </w:t>
-      </w:r>
-    </w:p>
-    <w:p>
-      <w:pPr>
-        <w:rPr>
-          <w:rFonts w:ascii="Times New Roman" w:hAnsi="Times New Roman" w:cs="Times New Roman"/>
-          <w:b/>
-          <w:bCs/>
-          <w:sz w:val="48"/>
-          <w:szCs w:val="48"/>
-        </w:rPr>
-      </w:pPr>
-      <w:r>
-        <w:rPr>
-          <w:rFonts w:ascii="Times New Roman" w:hAnsi="Times New Roman" w:cs="Times New Roman"/>
-          <w:b/>
-          <w:bCs/>
-          <w:sz w:val="48"/>
-          <w:szCs w:val="48"/>
-        </w:rPr>
-        <w:t>3</w:t>
-      </w:r>
-      <w:r>
-        <w:rPr>
-          <w:rFonts w:ascii="Times New Roman" w:hAnsi="Times New Roman" w:cs="Times New Roman"/>
-          <w:b/>
-          <w:bCs/>
-          <w:sz w:val="48"/>
-          <w:szCs w:val="48"/>
-        </w:rPr>
-        <w:t>.</w:t>
-      </w:r>
-      <w:r>
-        <w:rPr>
-          <w:rFonts w:ascii="Times New Roman" w:hAnsi="Times New Roman" w:cs="Times New Roman"/>
-          <w:b/>
-          <w:bCs/>
-          <w:sz w:val="48"/>
-          <w:szCs w:val="48"/>
-        </w:rPr>
-        <w:t>SCELTE IMPLEMENTATIVE</w:t>
-      </w:r>
-    </w:p>
-    <w:p>
-      <w:pPr>
-        <w:rPr>
-          <w:rFonts w:ascii="Times New Roman" w:hAnsi="Times New Roman" w:cs="Times New Roman"/>
-          <w:b/>
-          <w:bCs/>
-          <w:sz w:val="48"/>
-          <w:szCs w:val="48"/>
-        </w:rPr>
-      </w:pPr>
-      <w:r>
-        <w:rPr>
-          <w:rFonts w:ascii="Times New Roman" w:hAnsi="Times New Roman" w:cs="Times New Roman"/>
-          <w:b/>
-          <w:bCs/>
-          <w:sz w:val="48"/>
-          <w:szCs w:val="48"/>
-        </w:rPr>
-        <w:t>4</w:t>
-      </w:r>
-      <w:r>
-        <w:rPr>
-          <w:rFonts w:ascii="Times New Roman" w:hAnsi="Times New Roman" w:cs="Times New Roman"/>
-          <w:b/>
-          <w:bCs/>
-          <w:sz w:val="48"/>
-          <w:szCs w:val="48"/>
-        </w:rPr>
-        <w:t>.</w:t>
-      </w:r>
-      <w:r>
-        <w:rPr>
-          <w:rFonts w:ascii="Times New Roman" w:hAnsi="Times New Roman" w:cs="Times New Roman"/>
-          <w:b/>
-          <w:bCs/>
-          <w:sz w:val="48"/>
-          <w:szCs w:val="48"/>
-        </w:rPr>
-        <w:t>S</w:t>
-      </w:r>
-      <w:r>
-        <w:rPr>
-          <w:rFonts w:ascii="Times New Roman" w:hAnsi="Times New Roman" w:cs="Times New Roman"/>
-          <w:b/>
-          <w:bCs/>
-          <w:sz w:val="48"/>
-          <w:szCs w:val="48"/>
-        </w:rPr>
-        <w:t>UDDIVISIONE DEL LAVORO</w:t>
-      </w:r>
-    </w:p>
-    <w:p>
-      <w:pPr>
-        <w:rPr>
-          <w:rFonts w:ascii="Times New Roman" w:hAnsi="Times New Roman" w:cs="Times New Roman"/>
-          <w:b/>
-          <w:bCs/>
-          <w:sz w:val="48"/>
-          <w:szCs w:val="48"/>
-        </w:rPr>
-      </w:pPr>
-      <w:r>
-        <w:rPr>
-          <w:rFonts w:ascii="Times New Roman" w:hAnsi="Times New Roman" w:cs="Times New Roman"/>
-          <w:b/>
-          <w:bCs/>
-          <w:sz w:val="48"/>
-          <w:szCs w:val="48"/>
-        </w:rPr>
-        <w:t>5</w:t>
-      </w:r>
-      <w:r>
-        <w:rPr>
-          <w:rFonts w:ascii="Times New Roman" w:hAnsi="Times New Roman" w:cs="Times New Roman"/>
-          <w:b/>
-          <w:bCs/>
-          <w:sz w:val="48"/>
-          <w:szCs w:val="48"/>
-        </w:rPr>
-        <w:t>.</w:t>
-      </w:r>
-      <w:r>
-        <w:rPr>
-          <w:rFonts w:ascii="Times New Roman" w:hAnsi="Times New Roman" w:cs="Times New Roman"/>
-          <w:b/>
-          <w:bCs/>
-          <w:sz w:val="48"/>
-          <w:szCs w:val="48"/>
-        </w:rPr>
-        <w:t>GUIDA ALL’USO</w:t>
-      </w:r>
-    </w:p>
-    <w:p>
-      <w:pPr>
-        <w:rPr>
-          <w:rFonts w:ascii="Times New Roman" w:hAnsi="Times New Roman" w:cs="Times New Roman"/>
-          <w:b/>
-          <w:bCs/>
-          <w:sz w:val="48"/>
-          <w:szCs w:val="48"/>
-        </w:rPr>
-      </w:pPr>
-    </w:p>
-    <w:p>
-      <w:pPr>
-        <w:rPr>
-          <w:rFonts w:ascii="LiberationSerif" w:hAnsi="LiberationSerif" w:cs="LiberationSerif"/>
-          <w:sz w:val="30"/>
-          <w:szCs w:val="30"/>
-        </w:rPr>
-      </w:pPr>
+        <w:t>(nodi) e dei collegamenti tra le diverse città</w:t>
+      </w:r>
+      <w:r>
+        <w:rPr>
+          <w:rFonts w:ascii="Times New Roman" w:hAnsi="Times New Roman" w:cs="Times New Roman"/>
+          <w:sz w:val="30"/>
+          <w:szCs w:val="30"/>
+        </w:rPr>
+        <w:t xml:space="preserve"> </w:t>
+      </w:r>
+      <w:r>
+        <w:rPr>
+          <w:rFonts w:ascii="Times New Roman" w:hAnsi="Times New Roman" w:cs="Times New Roman"/>
+          <w:sz w:val="30"/>
+          <w:szCs w:val="30"/>
+        </w:rPr>
+        <w:t>(archi) presenti del grafo.</w:t>
+      </w:r>
+      <w:r>
+        <w:rPr>
+          <w:rFonts w:ascii="Times New Roman" w:hAnsi="Times New Roman" w:cs="Times New Roman"/>
+          <w:sz w:val="30"/>
+          <w:szCs w:val="30"/>
+        </w:rPr>
+        <w:t xml:space="preserve"> Per rendere permanenti le modifiche alla struttura del grafo vengono utilizzati due file per la memorizzazione di tutte le città e delle varie tratte.</w:t>
+      </w:r>
+    </w:p>
+    <w:p>
+      <w:pPr>
+        <w:rPr>
+          <w:rFonts w:ascii="Times New Roman" w:hAnsi="Times New Roman" w:cs="Times New Roman"/>
+          <w:sz w:val="30"/>
+          <w:szCs w:val="30"/>
+        </w:rPr>
+      </w:pPr>
+      <w:r>
+        <w:rPr>
+          <w:rFonts w:ascii="Times New Roman" w:hAnsi="Times New Roman" w:cs="Times New Roman"/>
+          <w:sz w:val="30"/>
+          <w:szCs w:val="30"/>
+        </w:rPr>
+        <w:t>Per le prenotazioni si è scelto di memorizzar</w:t>
+      </w:r>
+      <w:r>
+        <w:rPr>
+          <w:rFonts w:ascii="Times New Roman" w:hAnsi="Times New Roman" w:cs="Times New Roman"/>
+          <w:sz w:val="30"/>
+          <w:szCs w:val="30"/>
+        </w:rPr>
+        <w:t>le tutte in un unico file. Dopo ogni accesso da parte d</w:t>
+      </w:r>
+      <w:r>
+        <w:rPr>
+          <w:rFonts w:ascii="Times New Roman" w:hAnsi="Times New Roman" w:cs="Times New Roman"/>
+          <w:sz w:val="30"/>
+          <w:szCs w:val="30"/>
+        </w:rPr>
+        <w:t>ell’</w:t>
+      </w:r>
+      <w:r>
+        <w:rPr>
+          <w:rFonts w:ascii="Times New Roman" w:hAnsi="Times New Roman" w:cs="Times New Roman"/>
+          <w:sz w:val="30"/>
+          <w:szCs w:val="30"/>
+        </w:rPr>
+        <w:t>utente vengono caricate</w:t>
+      </w:r>
+      <w:r>
+        <w:rPr>
+          <w:rFonts w:ascii="Times New Roman" w:hAnsi="Times New Roman" w:cs="Times New Roman"/>
+          <w:sz w:val="30"/>
+          <w:szCs w:val="30"/>
+        </w:rPr>
+        <w:t xml:space="preserve"> in modo dinamico</w:t>
+      </w:r>
+      <w:r>
+        <w:rPr>
+          <w:rFonts w:ascii="Times New Roman" w:hAnsi="Times New Roman" w:cs="Times New Roman"/>
+          <w:sz w:val="30"/>
+          <w:szCs w:val="30"/>
+        </w:rPr>
+        <w:t>, se presenti, tutte le prenotazioni corrispondenti all’utente loggato</w:t>
+      </w:r>
+      <w:r>
+        <w:rPr>
+          <w:rFonts w:ascii="Times New Roman" w:hAnsi="Times New Roman" w:cs="Times New Roman"/>
+          <w:sz w:val="30"/>
+          <w:szCs w:val="30"/>
+        </w:rPr>
+        <w:t xml:space="preserve"> in quel momento e inserite all’interno di una lista appositamente creata.</w:t>
+      </w:r>
+    </w:p>
+    <w:p>
+      <w:pPr>
+        <w:rPr>
+          <w:rFonts w:ascii="Times New Roman" w:hAnsi="Times New Roman" w:cs="Times New Roman"/>
+          <w:sz w:val="30"/>
+          <w:szCs w:val="30"/>
+        </w:rPr>
+      </w:pPr>
+      <w:r>
+        <w:rPr>
+          <w:rFonts w:ascii="Times New Roman" w:hAnsi="Times New Roman" w:cs="Times New Roman"/>
+          <w:sz w:val="30"/>
+          <w:szCs w:val="30"/>
+        </w:rPr>
+        <w:t>I dati degli utenti registrati al sistema sono presenti anch’essi in un file a loro dedicato. Insieme alle credenziali viene anche salvato il saldo attuale dei punti accumulati.</w:t>
+      </w:r>
+    </w:p>
+    <w:p>
+      <w:pPr>
+        <w:rPr>
+          <w:rFonts w:ascii="Times New Roman" w:hAnsi="Times New Roman" w:cs="Times New Roman"/>
+          <w:sz w:val="30"/>
+          <w:szCs w:val="30"/>
+        </w:rPr>
+      </w:pPr>
+      <w:r>
+        <w:rPr>
+          <w:rFonts w:ascii="Times New Roman" w:hAnsi="Times New Roman" w:cs="Times New Roman"/>
+          <w:sz w:val="30"/>
+          <w:szCs w:val="30"/>
+        </w:rPr>
+        <w:t>In fine è presente un ulteriore file contenente le credenziali degli amministratori del sistema. Per accedere come amministratore le credenziali di default sono “root” sia come username sia come password.</w:t>
+      </w:r>
       <w:bookmarkStart w:id="0" w:name="_GoBack"/>
       <w:bookmarkEnd w:id="0"/>
     </w:p>
     <w:p>
       <w:pPr>
         <w:rPr>
-          <w:rFonts w:ascii="LiberationSerif" w:hAnsi="LiberationSerif" w:cs="LiberationSerif"/>
-          <w:sz w:val="30"/>
-          <w:szCs w:val="30"/>
-        </w:rPr>
-      </w:pPr>
-      <w:r>
-        <w:rPr>
-          <w:rFonts w:ascii="LiberationSerif" w:hAnsi="LiberationSerif" w:cs="LiberationSerif"/>
-          <w:sz w:val="30"/>
-          <w:szCs w:val="30"/>
-        </w:rPr>
-        <w:t>Meta gettonata =</w:t>
-      </w:r>
-      <w:proofErr w:type="spellStart"/>
-      <w:r>
-        <w:rPr>
-          <w:rFonts w:ascii="LiberationSerif" w:hAnsi="LiberationSerif" w:cs="LiberationSerif"/>
-          <w:sz w:val="30"/>
-          <w:szCs w:val="30"/>
-        </w:rPr>
-        <w:t>piu</w:t>
-      </w:r>
-      <w:proofErr w:type="spellEnd"/>
-      <w:r>
-        <w:rPr>
-          <w:rFonts w:ascii="LiberationSerif" w:hAnsi="LiberationSerif" w:cs="LiberationSerif"/>
-          <w:sz w:val="30"/>
-          <w:szCs w:val="30"/>
-        </w:rPr>
-        <w:t xml:space="preserve"> comprata</w:t>
+          <w:rFonts w:ascii="Times New Roman" w:hAnsi="Times New Roman" w:cs="Times New Roman"/>
+          <w:sz w:val="30"/>
+          <w:szCs w:val="30"/>
+        </w:rPr>
+      </w:pPr>
+    </w:p>
+    <w:p>
+      <w:pPr>
+        <w:rPr>
+          <w:rFonts w:ascii="Times New Roman" w:hAnsi="Times New Roman" w:cs="Times New Roman"/>
+          <w:sz w:val="30"/>
+          <w:szCs w:val="30"/>
+        </w:rPr>
+      </w:pPr>
+      <w:r>
+        <w:rPr>
+          <w:rFonts w:ascii="Times New Roman" w:hAnsi="Times New Roman" w:cs="Times New Roman"/>
+          <w:sz w:val="30"/>
+          <w:szCs w:val="30"/>
+        </w:rPr>
+        <w:t xml:space="preserve"> </w:t>
+      </w:r>
+    </w:p>
+    <w:p>
+      <w:pPr>
+        <w:rPr>
+          <w:rFonts w:ascii="Times New Roman" w:hAnsi="Times New Roman" w:cs="Times New Roman"/>
+          <w:b/>
+          <w:bCs/>
+          <w:sz w:val="48"/>
+          <w:szCs w:val="48"/>
+        </w:rPr>
+      </w:pPr>
+    </w:p>
+    <w:p>
+      <w:pPr>
+        <w:rPr>
+          <w:rFonts w:ascii="Times New Roman" w:hAnsi="Times New Roman" w:cs="Times New Roman"/>
+          <w:b/>
+          <w:bCs/>
+          <w:sz w:val="48"/>
+          <w:szCs w:val="48"/>
+        </w:rPr>
+      </w:pPr>
+      <w:r>
+        <w:rPr>
+          <w:rFonts w:ascii="Times New Roman" w:hAnsi="Times New Roman" w:cs="Times New Roman"/>
+          <w:b/>
+          <w:bCs/>
+          <w:sz w:val="48"/>
+          <w:szCs w:val="48"/>
+        </w:rPr>
+        <w:t>4</w:t>
+      </w:r>
+      <w:r>
+        <w:rPr>
+          <w:rFonts w:ascii="Times New Roman" w:hAnsi="Times New Roman" w:cs="Times New Roman"/>
+          <w:b/>
+          <w:bCs/>
+          <w:sz w:val="48"/>
+          <w:szCs w:val="48"/>
+        </w:rPr>
+        <w:t>.</w:t>
+      </w:r>
+      <w:r>
+        <w:rPr>
+          <w:rFonts w:ascii="Times New Roman" w:hAnsi="Times New Roman" w:cs="Times New Roman"/>
+          <w:b/>
+          <w:bCs/>
+          <w:sz w:val="48"/>
+          <w:szCs w:val="48"/>
+        </w:rPr>
+        <w:t>SUDDIVISIONE DEL LAVORO</w:t>
+      </w:r>
+    </w:p>
+    <w:p>
+      <w:pPr>
+        <w:rPr>
+          <w:rFonts w:ascii="Times New Roman" w:hAnsi="Times New Roman" w:cs="Times New Roman"/>
+          <w:b/>
+          <w:bCs/>
+          <w:sz w:val="48"/>
+          <w:szCs w:val="48"/>
+        </w:rPr>
+      </w:pPr>
+      <w:r>
+        <w:rPr>
+          <w:rFonts w:ascii="Times New Roman" w:hAnsi="Times New Roman" w:cs="Times New Roman"/>
+          <w:b/>
+          <w:bCs/>
+          <w:sz w:val="48"/>
+          <w:szCs w:val="48"/>
+        </w:rPr>
+        <w:lastRenderedPageBreak/>
+        <w:t>5</w:t>
+      </w:r>
+      <w:r>
+        <w:rPr>
+          <w:rFonts w:ascii="Times New Roman" w:hAnsi="Times New Roman" w:cs="Times New Roman"/>
+          <w:b/>
+          <w:bCs/>
+          <w:sz w:val="48"/>
+          <w:szCs w:val="48"/>
+        </w:rPr>
+        <w:t>.</w:t>
+      </w:r>
+      <w:r>
+        <w:rPr>
+          <w:rFonts w:ascii="Times New Roman" w:hAnsi="Times New Roman" w:cs="Times New Roman"/>
+          <w:b/>
+          <w:bCs/>
+          <w:sz w:val="48"/>
+          <w:szCs w:val="48"/>
+        </w:rPr>
+        <w:t>GUIDA ALL’USO</w:t>
+      </w:r>
+    </w:p>
+    <w:p>
+      <w:pPr>
+        <w:rPr>
+          <w:rFonts w:ascii="Times New Roman" w:hAnsi="Times New Roman" w:cs="Times New Roman"/>
+          <w:b/>
+          <w:bCs/>
+          <w:sz w:val="48"/>
+          <w:szCs w:val="48"/>
+        </w:rPr>
+      </w:pPr>
+    </w:p>
+    <w:p>
+      <w:pPr>
+        <w:rPr>
+          <w:rFonts w:ascii="LiberationSerif" w:hAnsi="LiberationSerif" w:cs="LiberationSerif"/>
+          <w:sz w:val="30"/>
+          <w:szCs w:val="30"/>
+        </w:rPr>
+      </w:pPr>
+    </w:p>
+    <w:p>
+      <w:pPr>
+        <w:rPr>
+          <w:rFonts w:ascii="LiberationSerif" w:hAnsi="LiberationSerif" w:cs="LiberationSerif"/>
+          <w:sz w:val="30"/>
+          <w:szCs w:val="30"/>
+        </w:rPr>
+      </w:pPr>
+      <w:r>
+        <w:rPr>
+          <w:rFonts w:ascii="LiberationSerif" w:hAnsi="LiberationSerif" w:cs="LiberationSerif"/>
+          <w:sz w:val="30"/>
+          <w:szCs w:val="30"/>
+        </w:rPr>
+        <w:t>Meta gettonata =piu comprata</w:t>
       </w:r>
     </w:p>
     <w:p>
@@ -2166,25 +2253,7 @@
           <w:sz w:val="30"/>
           <w:szCs w:val="30"/>
         </w:rPr>
-        <w:t xml:space="preserve">Grafo per tutte le mete al posto </w:t>
-      </w:r>
-      <w:proofErr w:type="spellStart"/>
-      <w:r>
-        <w:rPr>
-          <w:rFonts w:ascii="LiberationSerif" w:hAnsi="LiberationSerif" w:cs="LiberationSerif"/>
-          <w:sz w:val="30"/>
-          <w:szCs w:val="30"/>
-        </w:rPr>
-        <w:t>posto</w:t>
-      </w:r>
-      <w:proofErr w:type="spellEnd"/>
-      <w:r>
-        <w:rPr>
-          <w:rFonts w:ascii="LiberationSerif" w:hAnsi="LiberationSerif" w:cs="LiberationSerif"/>
-          <w:sz w:val="30"/>
-          <w:szCs w:val="30"/>
-        </w:rPr>
-        <w:t xml:space="preserve"> della lista di vettori di puntatori -&gt;una lista di tipo vertice in cui ogni nodo corrisponde a un'altra lista</w:t>
+        <w:t>Grafo per tutte le mete al posto posto della lista di vettori di puntatori -&gt;una lista di tipo vertice in cui ogni nodo corrisponde a un'altra lista</w:t>
       </w:r>
     </w:p>
     <w:p>
@@ -2272,23 +2341,13 @@
           <w:szCs w:val="30"/>
         </w:rPr>
       </w:pPr>
-      <w:proofErr w:type="spellStart"/>
-      <w:r>
-        <w:rPr>
-          <w:rFonts w:ascii="LiberationSerif" w:hAnsi="LiberationSerif" w:cs="LiberationSerif"/>
-          <w:sz w:val="30"/>
-          <w:szCs w:val="30"/>
-        </w:rPr>
-        <w:t>Idgruppo</w:t>
-      </w:r>
-      <w:proofErr w:type="spellEnd"/>
-      <w:r>
-        <w:rPr>
-          <w:rFonts w:ascii="LiberationSerif" w:hAnsi="LiberationSerif" w:cs="LiberationSerif"/>
-          <w:sz w:val="30"/>
-          <w:szCs w:val="30"/>
-        </w:rPr>
-        <w:t xml:space="preserve"> 33</w:t>
+      <w:r>
+        <w:rPr>
+          <w:rFonts w:ascii="LiberationSerif" w:hAnsi="LiberationSerif" w:cs="LiberationSerif"/>
+          <w:sz w:val="30"/>
+          <w:szCs w:val="30"/>
+        </w:rPr>
+        <w:t>Idgruppo 33</w:t>
       </w:r>
     </w:p>
     <w:p>
@@ -2443,6 +2502,7 @@
     <w:lsdException w:name="HTML Sample" w:semiHidden="1" w:unhideWhenUsed="1"/>
     <w:lsdException w:name="HTML Typewriter" w:semiHidden="1" w:unhideWhenUsed="1"/>
     <w:lsdException w:name="HTML Variable" w:semiHidden="1" w:unhideWhenUsed="1"/>
+    <w:lsdException w:name="Normal Table" w:semiHidden="1" w:unhideWhenUsed="1"/>
     <w:lsdException w:name="annotation subject" w:semiHidden="1" w:unhideWhenUsed="1"/>
     <w:lsdException w:name="No List" w:semiHidden="1" w:unhideWhenUsed="1"/>
     <w:lsdException w:name="Outline List 1" w:semiHidden="1" w:unhideWhenUsed="1"/>
@@ -2488,9 +2548,11 @@
     <w:lsdException w:name="Table Subtle 1" w:semiHidden="1" w:unhideWhenUsed="1"/>
     <w:lsdException w:name="Table Subtle 2" w:semiHidden="1" w:unhideWhenUsed="1"/>
     <w:lsdException w:name="Table Web 1" w:semiHidden="1" w:unhideWhenUsed="1"/>
+    <w:lsdException w:name="Table Web 2" w:semiHidden="1" w:unhideWhenUsed="1"/>
     <w:lsdException w:name="Table Web 3" w:semiHidden="1" w:unhideWhenUsed="1"/>
     <w:lsdException w:name="Balloon Text" w:semiHidden="1" w:unhideWhenUsed="1"/>
     <w:lsdException w:name="Table Grid" w:uiPriority="39"/>
+    <w:lsdException w:name="Table Theme" w:semiHidden="1" w:unhideWhenUsed="1"/>
     <w:lsdException w:name="Placeholder Text" w:semiHidden="1"/>
     <w:lsdException w:name="No Spacing" w:uiPriority="1" w:qFormat="1"/>
     <w:lsdException w:name="Light Shading" w:uiPriority="60"/>

</xml_diff>

<commit_message>
Ultimato paragrafo 3 e aggiunto paragrafo GUIDA ALL'USO
</commit_message>
<xml_diff>
--- a/Documentazione/documentazione.docx
+++ b/Documentazione/documentazione.docx
@@ -2062,8 +2062,6 @@
         </w:rPr>
         <w:t>In fine è presente un ulteriore file contenente le credenziali degli amministratori del sistema. Per accedere come amministratore le credenziali di default sono “root” sia come username sia come password.</w:t>
       </w:r>
-      <w:bookmarkStart w:id="0" w:name="_GoBack"/>
-      <w:bookmarkEnd w:id="0"/>
     </w:p>
     <w:p>
       <w:pPr>
@@ -2183,6 +2181,895 @@
           <w:szCs w:val="48"/>
         </w:rPr>
         <w:t>GUIDA ALL’USO</w:t>
+      </w:r>
+    </w:p>
+    <w:p>
+      <w:pPr>
+        <w:rPr>
+          <w:rFonts w:ascii="Times New Roman" w:hAnsi="Times New Roman" w:cs="Times New Roman"/>
+          <w:sz w:val="30"/>
+          <w:szCs w:val="30"/>
+        </w:rPr>
+      </w:pPr>
+      <w:r>
+        <w:rPr>
+          <w:rFonts w:ascii="Times New Roman" w:hAnsi="Times New Roman" w:cs="Times New Roman"/>
+          <w:sz w:val="30"/>
+          <w:szCs w:val="30"/>
+        </w:rPr>
+        <w:t xml:space="preserve">Per effettuare le scelte tra i vari menu l’utente deve inserire tramite tastiera il numero corrispondente all’azione da compiere e successivamente premere il tasto INVIO.   </w:t>
+      </w:r>
+    </w:p>
+    <w:p>
+      <w:pPr>
+        <w:rPr>
+          <w:rFonts w:ascii="Times New Roman" w:hAnsi="Times New Roman" w:cs="Times New Roman"/>
+          <w:b/>
+          <w:bCs/>
+          <w:sz w:val="24"/>
+          <w:szCs w:val="24"/>
+        </w:rPr>
+      </w:pPr>
+    </w:p>
+    <w:p>
+      <w:pPr>
+        <w:rPr>
+          <w:rFonts w:ascii="Times New Roman" w:hAnsi="Times New Roman" w:cs="Times New Roman"/>
+          <w:sz w:val="32"/>
+          <w:szCs w:val="32"/>
+          <w:u w:val="single"/>
+        </w:rPr>
+      </w:pPr>
+      <w:r>
+        <w:rPr>
+          <w:rFonts w:ascii="Times New Roman" w:hAnsi="Times New Roman" w:cs="Times New Roman"/>
+          <w:sz w:val="32"/>
+          <w:szCs w:val="32"/>
+          <w:u w:val="single"/>
+        </w:rPr>
+        <w:t>Login:</w:t>
+      </w:r>
+    </w:p>
+    <w:p>
+      <w:pPr>
+        <w:rPr>
+          <w:rFonts w:ascii="Times New Roman" w:hAnsi="Times New Roman" w:cs="Times New Roman"/>
+          <w:sz w:val="32"/>
+          <w:szCs w:val="32"/>
+        </w:rPr>
+      </w:pPr>
+      <w:r>
+        <w:rPr>
+          <w:rFonts w:ascii="Times New Roman" w:hAnsi="Times New Roman" w:cs="Times New Roman"/>
+          <w:noProof/>
+          <w:sz w:val="32"/>
+          <w:szCs w:val="32"/>
+        </w:rPr>
+        <w:drawing>
+          <wp:inline distT="0" distB="0" distL="0" distR="0">
+            <wp:extent cx="4638675" cy="1114425"/>
+            <wp:effectExtent l="0" t="0" r="9525" b="9525"/>
+            <wp:docPr id="4" name="Immagine 4" descr="Immagine che contiene disegnando&#10;&#10;Descrizione generata automaticamente"/>
+            <wp:cNvGraphicFramePr>
+              <a:graphicFrameLocks xmlns:a="http://schemas.openxmlformats.org/drawingml/2006/main" noChangeAspect="1"/>
+            </wp:cNvGraphicFramePr>
+            <a:graphic xmlns:a="http://schemas.openxmlformats.org/drawingml/2006/main">
+              <a:graphicData uri="http://schemas.openxmlformats.org/drawingml/2006/picture">
+                <pic:pic xmlns:pic="http://schemas.openxmlformats.org/drawingml/2006/picture">
+                  <pic:nvPicPr>
+                    <pic:cNvPr id="4" name="login principale.JPG"/>
+                    <pic:cNvPicPr/>
+                  </pic:nvPicPr>
+                  <pic:blipFill>
+                    <a:blip r:embed="rId9">
+                      <a:extLst>
+                        <a:ext uri="{28A0092B-C50C-407E-A947-70E740481C1C}">
+                          <a14:useLocalDpi xmlns:a14="http://schemas.microsoft.com/office/drawing/2010/main" val="0"/>
+                        </a:ext>
+                      </a:extLst>
+                    </a:blip>
+                    <a:stretch>
+                      <a:fillRect/>
+                    </a:stretch>
+                  </pic:blipFill>
+                  <pic:spPr>
+                    <a:xfrm>
+                      <a:off x="0" y="0"/>
+                      <a:ext cx="4638675" cy="1114425"/>
+                    </a:xfrm>
+                    <a:prstGeom prst="rect">
+                      <a:avLst/>
+                    </a:prstGeom>
+                  </pic:spPr>
+                </pic:pic>
+              </a:graphicData>
+            </a:graphic>
+          </wp:inline>
+        </w:drawing>
+      </w:r>
+    </w:p>
+    <w:p>
+      <w:pPr>
+        <w:rPr>
+          <w:rFonts w:ascii="Times New Roman" w:hAnsi="Times New Roman" w:cs="Times New Roman"/>
+          <w:sz w:val="30"/>
+          <w:szCs w:val="30"/>
+        </w:rPr>
+      </w:pPr>
+      <w:r>
+        <w:rPr>
+          <w:rFonts w:ascii="Times New Roman" w:hAnsi="Times New Roman" w:cs="Times New Roman"/>
+          <w:sz w:val="30"/>
+          <w:szCs w:val="30"/>
+        </w:rPr>
+        <w:t xml:space="preserve">La schermata iniziale permette all’utente molteplici soluzioni. </w:t>
+      </w:r>
+      <w:r>
+        <w:rPr>
+          <w:rFonts w:ascii="Times New Roman" w:hAnsi="Times New Roman" w:cs="Times New Roman"/>
+          <w:sz w:val="30"/>
+          <w:szCs w:val="30"/>
+        </w:rPr>
+        <w:t xml:space="preserve">Se non si è registrati al sistema l’unica operazione possibile è quella di </w:t>
+      </w:r>
+      <w:r>
+        <w:rPr>
+          <w:rFonts w:ascii="Times New Roman" w:hAnsi="Times New Roman" w:cs="Times New Roman"/>
+          <w:sz w:val="30"/>
+          <w:szCs w:val="30"/>
+        </w:rPr>
+        <w:t xml:space="preserve">visualizzare </w:t>
+      </w:r>
+      <w:r>
+        <w:rPr>
+          <w:rFonts w:ascii="Times New Roman" w:hAnsi="Times New Roman" w:cs="Times New Roman"/>
+          <w:sz w:val="30"/>
+          <w:szCs w:val="30"/>
+        </w:rPr>
+        <w:t xml:space="preserve">tutti i voli con le varie mete disponibili. Altrimenti l’utente può o registrarsi oppure effettuare il login con le proprie credenziali. </w:t>
+      </w:r>
+    </w:p>
+    <w:p>
+      <w:pPr>
+        <w:rPr>
+          <w:rFonts w:ascii="Times New Roman" w:hAnsi="Times New Roman" w:cs="Times New Roman"/>
+          <w:b/>
+          <w:bCs/>
+          <w:sz w:val="24"/>
+          <w:szCs w:val="24"/>
+        </w:rPr>
+      </w:pPr>
+    </w:p>
+    <w:p>
+      <w:pPr>
+        <w:rPr>
+          <w:rFonts w:ascii="Times New Roman" w:hAnsi="Times New Roman" w:cs="Times New Roman"/>
+          <w:sz w:val="32"/>
+          <w:szCs w:val="32"/>
+          <w:u w:val="single"/>
+        </w:rPr>
+      </w:pPr>
+      <w:r>
+        <w:rPr>
+          <w:rFonts w:ascii="Times New Roman" w:hAnsi="Times New Roman" w:cs="Times New Roman"/>
+          <w:sz w:val="32"/>
+          <w:szCs w:val="32"/>
+          <w:u w:val="single"/>
+        </w:rPr>
+        <w:t>Registrazione nuovo utente</w:t>
+      </w:r>
+      <w:r>
+        <w:rPr>
+          <w:rFonts w:ascii="Times New Roman" w:hAnsi="Times New Roman" w:cs="Times New Roman"/>
+          <w:sz w:val="32"/>
+          <w:szCs w:val="32"/>
+          <w:u w:val="single"/>
+        </w:rPr>
+        <w:t>:</w:t>
+      </w:r>
+    </w:p>
+    <w:p>
+      <w:pPr>
+        <w:rPr>
+          <w:rFonts w:ascii="Times New Roman" w:hAnsi="Times New Roman" w:cs="Times New Roman"/>
+          <w:sz w:val="32"/>
+          <w:szCs w:val="32"/>
+        </w:rPr>
+      </w:pPr>
+      <w:r>
+        <w:rPr>
+          <w:rFonts w:ascii="Times New Roman" w:hAnsi="Times New Roman" w:cs="Times New Roman"/>
+          <w:noProof/>
+          <w:sz w:val="32"/>
+          <w:szCs w:val="32"/>
+        </w:rPr>
+        <w:drawing>
+          <wp:inline distT="0" distB="0" distL="0" distR="0">
+            <wp:extent cx="4781550" cy="2476500"/>
+            <wp:effectExtent l="0" t="0" r="0" b="0"/>
+            <wp:docPr id="2" name="Immagine 2" descr="Immagine che contiene screenshot&#10;&#10;Descrizione generata automaticamente"/>
+            <wp:cNvGraphicFramePr>
+              <a:graphicFrameLocks xmlns:a="http://schemas.openxmlformats.org/drawingml/2006/main" noChangeAspect="1"/>
+            </wp:cNvGraphicFramePr>
+            <a:graphic xmlns:a="http://schemas.openxmlformats.org/drawingml/2006/main">
+              <a:graphicData uri="http://schemas.openxmlformats.org/drawingml/2006/picture">
+                <pic:pic xmlns:pic="http://schemas.openxmlformats.org/drawingml/2006/picture">
+                  <pic:nvPicPr>
+                    <pic:cNvPr id="2" name="registrazione utente.JPG"/>
+                    <pic:cNvPicPr/>
+                  </pic:nvPicPr>
+                  <pic:blipFill rotWithShape="1">
+                    <a:blip r:embed="rId10">
+                      <a:extLst>
+                        <a:ext uri="{28A0092B-C50C-407E-A947-70E740481C1C}">
+                          <a14:useLocalDpi xmlns:a14="http://schemas.microsoft.com/office/drawing/2010/main" val="0"/>
+                        </a:ext>
+                      </a:extLst>
+                    </a:blip>
+                    <a:srcRect b="14474"/>
+                    <a:stretch/>
+                  </pic:blipFill>
+                  <pic:spPr bwMode="auto">
+                    <a:xfrm>
+                      <a:off x="0" y="0"/>
+                      <a:ext cx="4781550" cy="2476500"/>
+                    </a:xfrm>
+                    <a:prstGeom prst="rect">
+                      <a:avLst/>
+                    </a:prstGeom>
+                    <a:ln>
+                      <a:noFill/>
+                    </a:ln>
+                    <a:extLst>
+                      <a:ext uri="{53640926-AAD7-44D8-BBD7-CCE9431645EC}">
+                        <a14:shadowObscured xmlns:a14="http://schemas.microsoft.com/office/drawing/2010/main"/>
+                      </a:ext>
+                    </a:extLst>
+                  </pic:spPr>
+                </pic:pic>
+              </a:graphicData>
+            </a:graphic>
+          </wp:inline>
+        </w:drawing>
+      </w:r>
+    </w:p>
+    <w:p>
+      <w:pPr>
+        <w:rPr>
+          <w:rFonts w:ascii="Times New Roman" w:hAnsi="Times New Roman" w:cs="Times New Roman"/>
+          <w:sz w:val="30"/>
+          <w:szCs w:val="30"/>
+        </w:rPr>
+      </w:pPr>
+      <w:r>
+        <w:rPr>
+          <w:rFonts w:ascii="Times New Roman" w:hAnsi="Times New Roman" w:cs="Times New Roman"/>
+          <w:sz w:val="30"/>
+          <w:szCs w:val="30"/>
+        </w:rPr>
+        <w:t>In questa</w:t>
+      </w:r>
+      <w:r>
+        <w:rPr>
+          <w:rFonts w:ascii="Times New Roman" w:hAnsi="Times New Roman" w:cs="Times New Roman"/>
+          <w:sz w:val="30"/>
+          <w:szCs w:val="30"/>
+        </w:rPr>
+        <w:t xml:space="preserve"> schermata </w:t>
+      </w:r>
+      <w:r>
+        <w:rPr>
+          <w:rFonts w:ascii="Times New Roman" w:hAnsi="Times New Roman" w:cs="Times New Roman"/>
+          <w:sz w:val="30"/>
+          <w:szCs w:val="30"/>
+        </w:rPr>
+        <w:t>viene mostrato come l’utente inserisce username e password per registrarsi al sistema.</w:t>
+      </w:r>
+    </w:p>
+    <w:p>
+      <w:pPr>
+        <w:rPr>
+          <w:rFonts w:ascii="Times New Roman" w:hAnsi="Times New Roman" w:cs="Times New Roman"/>
+          <w:sz w:val="30"/>
+          <w:szCs w:val="30"/>
+        </w:rPr>
+      </w:pPr>
+    </w:p>
+    <w:p>
+      <w:pPr>
+        <w:rPr>
+          <w:rFonts w:ascii="Times New Roman" w:hAnsi="Times New Roman" w:cs="Times New Roman"/>
+          <w:sz w:val="30"/>
+          <w:szCs w:val="30"/>
+        </w:rPr>
+      </w:pPr>
+    </w:p>
+    <w:p>
+      <w:pPr>
+        <w:rPr>
+          <w:rFonts w:ascii="Times New Roman" w:hAnsi="Times New Roman" w:cs="Times New Roman"/>
+          <w:sz w:val="30"/>
+          <w:szCs w:val="30"/>
+        </w:rPr>
+      </w:pPr>
+    </w:p>
+    <w:p>
+      <w:pPr>
+        <w:rPr>
+          <w:rFonts w:ascii="Times New Roman" w:hAnsi="Times New Roman" w:cs="Times New Roman"/>
+          <w:sz w:val="32"/>
+          <w:szCs w:val="32"/>
+          <w:u w:val="single"/>
+        </w:rPr>
+      </w:pPr>
+      <w:r>
+        <w:rPr>
+          <w:rFonts w:ascii="Times New Roman" w:hAnsi="Times New Roman" w:cs="Times New Roman"/>
+          <w:sz w:val="32"/>
+          <w:szCs w:val="32"/>
+          <w:u w:val="single"/>
+        </w:rPr>
+        <w:lastRenderedPageBreak/>
+        <w:t>Menu principale</w:t>
+      </w:r>
+      <w:r>
+        <w:rPr>
+          <w:rFonts w:ascii="Times New Roman" w:hAnsi="Times New Roman" w:cs="Times New Roman"/>
+          <w:sz w:val="32"/>
+          <w:szCs w:val="32"/>
+          <w:u w:val="single"/>
+        </w:rPr>
+        <w:t>:</w:t>
+      </w:r>
+      <w:bookmarkStart w:id="0" w:name="_GoBack"/>
+      <w:bookmarkEnd w:id="0"/>
+    </w:p>
+    <w:p>
+      <w:pPr>
+        <w:rPr>
+          <w:rFonts w:ascii="Times New Roman" w:hAnsi="Times New Roman" w:cs="Times New Roman"/>
+          <w:sz w:val="32"/>
+          <w:szCs w:val="32"/>
+        </w:rPr>
+      </w:pPr>
+      <w:r>
+        <w:rPr>
+          <w:rFonts w:ascii="Times New Roman" w:hAnsi="Times New Roman" w:cs="Times New Roman"/>
+          <w:noProof/>
+          <w:sz w:val="32"/>
+          <w:szCs w:val="32"/>
+        </w:rPr>
+        <w:drawing>
+          <wp:inline distT="0" distB="0" distL="0" distR="0">
+            <wp:extent cx="4591050" cy="1190625"/>
+            <wp:effectExtent l="0" t="0" r="0" b="9525"/>
+            <wp:docPr id="5" name="Immagine 5" descr="Immagine che contiene screenshot&#10;&#10;Descrizione generata automaticamente"/>
+            <wp:cNvGraphicFramePr>
+              <a:graphicFrameLocks xmlns:a="http://schemas.openxmlformats.org/drawingml/2006/main" noChangeAspect="1"/>
+            </wp:cNvGraphicFramePr>
+            <a:graphic xmlns:a="http://schemas.openxmlformats.org/drawingml/2006/main">
+              <a:graphicData uri="http://schemas.openxmlformats.org/drawingml/2006/picture">
+                <pic:pic xmlns:pic="http://schemas.openxmlformats.org/drawingml/2006/picture">
+                  <pic:nvPicPr>
+                    <pic:cNvPr id="5" name="menu principale.JPG"/>
+                    <pic:cNvPicPr/>
+                  </pic:nvPicPr>
+                  <pic:blipFill rotWithShape="1">
+                    <a:blip r:embed="rId11">
+                      <a:extLst>
+                        <a:ext uri="{28A0092B-C50C-407E-A947-70E740481C1C}">
+                          <a14:useLocalDpi xmlns:a14="http://schemas.microsoft.com/office/drawing/2010/main" val="0"/>
+                        </a:ext>
+                      </a:extLst>
+                    </a:blip>
+                    <a:srcRect b="15541"/>
+                    <a:stretch/>
+                  </pic:blipFill>
+                  <pic:spPr bwMode="auto">
+                    <a:xfrm>
+                      <a:off x="0" y="0"/>
+                      <a:ext cx="4591050" cy="1190625"/>
+                    </a:xfrm>
+                    <a:prstGeom prst="rect">
+                      <a:avLst/>
+                    </a:prstGeom>
+                    <a:ln>
+                      <a:noFill/>
+                    </a:ln>
+                    <a:extLst>
+                      <a:ext uri="{53640926-AAD7-44D8-BBD7-CCE9431645EC}">
+                        <a14:shadowObscured xmlns:a14="http://schemas.microsoft.com/office/drawing/2010/main"/>
+                      </a:ext>
+                    </a:extLst>
+                  </pic:spPr>
+                </pic:pic>
+              </a:graphicData>
+            </a:graphic>
+          </wp:inline>
+        </w:drawing>
+      </w:r>
+    </w:p>
+    <w:p>
+      <w:pPr>
+        <w:rPr>
+          <w:rFonts w:ascii="Times New Roman" w:hAnsi="Times New Roman" w:cs="Times New Roman"/>
+          <w:b/>
+          <w:bCs/>
+          <w:sz w:val="48"/>
+          <w:szCs w:val="48"/>
+        </w:rPr>
+      </w:pPr>
+      <w:r>
+        <w:rPr>
+          <w:rFonts w:ascii="Times New Roman" w:hAnsi="Times New Roman" w:cs="Times New Roman"/>
+          <w:sz w:val="30"/>
+          <w:szCs w:val="30"/>
+        </w:rPr>
+        <w:t xml:space="preserve">Questa è l’interfaccia del sistema in cui viene visualizzato il menu principale. </w:t>
+      </w:r>
+      <w:r>
+        <w:rPr>
+          <w:rFonts w:ascii="Times New Roman" w:hAnsi="Times New Roman" w:cs="Times New Roman"/>
+          <w:sz w:val="30"/>
+          <w:szCs w:val="30"/>
+        </w:rPr>
+        <w:t xml:space="preserve">Qui l’utente può scegliere se visualizzare tutti i voli con le varie mete, visualizzare, se presenti, le proprie prenotazioni effettuate oppure prenotare un nuovo viaggio. </w:t>
+      </w:r>
+    </w:p>
+    <w:p>
+      <w:pPr>
+        <w:rPr>
+          <w:rFonts w:ascii="Times New Roman" w:hAnsi="Times New Roman" w:cs="Times New Roman"/>
+          <w:sz w:val="32"/>
+          <w:szCs w:val="32"/>
+          <w:u w:val="single"/>
+        </w:rPr>
+      </w:pPr>
+    </w:p>
+    <w:p>
+      <w:pPr>
+        <w:rPr>
+          <w:rFonts w:ascii="Times New Roman" w:hAnsi="Times New Roman" w:cs="Times New Roman"/>
+          <w:sz w:val="32"/>
+          <w:szCs w:val="32"/>
+        </w:rPr>
+      </w:pPr>
+      <w:r>
+        <w:rPr>
+          <w:rFonts w:ascii="Times New Roman" w:hAnsi="Times New Roman" w:cs="Times New Roman"/>
+          <w:sz w:val="32"/>
+          <w:szCs w:val="32"/>
+          <w:u w:val="single"/>
+        </w:rPr>
+        <w:t>Lista voli</w:t>
+      </w:r>
+      <w:r>
+        <w:rPr>
+          <w:rFonts w:ascii="Times New Roman" w:hAnsi="Times New Roman" w:cs="Times New Roman"/>
+          <w:sz w:val="32"/>
+          <w:szCs w:val="32"/>
+          <w:u w:val="single"/>
+        </w:rPr>
+        <w:t>:</w:t>
+      </w:r>
+    </w:p>
+    <w:p>
+      <w:pPr>
+        <w:rPr>
+          <w:rFonts w:ascii="Times New Roman" w:hAnsi="Times New Roman" w:cs="Times New Roman"/>
+          <w:sz w:val="30"/>
+          <w:szCs w:val="30"/>
+        </w:rPr>
+      </w:pPr>
+      <w:r>
+        <w:rPr>
+          <w:rFonts w:ascii="Times New Roman" w:hAnsi="Times New Roman" w:cs="Times New Roman"/>
+          <w:sz w:val="30"/>
+          <w:szCs w:val="30"/>
+        </w:rPr>
+        <w:t>Nel caso in cui si decida di visualizzare i voli questa è la schermata che ci ritroveremo. Sulla sinistra possiamo notare tutte le possibili città di partenza mentre sulla destra una lista di destinazioni possibili per quella data citta. Si noti che le città senza una lista sono le città inserite all’interno del grafo per la quale non sono stati definiti dei voli</w:t>
+      </w:r>
+      <w:r>
+        <w:rPr>
+          <w:rFonts w:ascii="Times New Roman" w:hAnsi="Times New Roman" w:cs="Times New Roman"/>
+          <w:sz w:val="30"/>
+          <w:szCs w:val="30"/>
+        </w:rPr>
+        <w:t>.</w:t>
+      </w:r>
+      <w:r>
+        <w:rPr>
+          <w:rFonts w:ascii="Times New Roman" w:hAnsi="Times New Roman" w:cs="Times New Roman"/>
+          <w:sz w:val="30"/>
+          <w:szCs w:val="30"/>
+        </w:rPr>
+        <w:t xml:space="preserve"> </w:t>
+      </w:r>
+    </w:p>
+    <w:p>
+      <w:pPr>
+        <w:rPr>
+          <w:rFonts w:ascii="Times New Roman" w:hAnsi="Times New Roman" w:cs="Times New Roman"/>
+          <w:sz w:val="32"/>
+          <w:szCs w:val="32"/>
+          <w:u w:val="single"/>
+        </w:rPr>
+      </w:pPr>
+    </w:p>
+    <w:p>
+      <w:pPr>
+        <w:rPr>
+          <w:rFonts w:ascii="Times New Roman" w:hAnsi="Times New Roman" w:cs="Times New Roman"/>
+          <w:sz w:val="32"/>
+          <w:szCs w:val="32"/>
+        </w:rPr>
+      </w:pPr>
+      <w:r>
+        <w:rPr>
+          <w:rFonts w:ascii="Times New Roman" w:hAnsi="Times New Roman" w:cs="Times New Roman"/>
+          <w:sz w:val="32"/>
+          <w:szCs w:val="32"/>
+          <w:u w:val="single"/>
+        </w:rPr>
+        <w:t>Prenotazioni attive</w:t>
+      </w:r>
+      <w:r>
+        <w:rPr>
+          <w:rFonts w:ascii="Times New Roman" w:hAnsi="Times New Roman" w:cs="Times New Roman"/>
+          <w:sz w:val="32"/>
+          <w:szCs w:val="32"/>
+          <w:u w:val="single"/>
+        </w:rPr>
+        <w:t>:</w:t>
+      </w:r>
+    </w:p>
+    <w:p>
+      <w:pPr>
+        <w:rPr>
+          <w:rFonts w:ascii="Times New Roman" w:hAnsi="Times New Roman" w:cs="Times New Roman"/>
+          <w:b/>
+          <w:bCs/>
+          <w:sz w:val="48"/>
+          <w:szCs w:val="48"/>
+        </w:rPr>
+      </w:pPr>
+      <w:r>
+        <w:rPr>
+          <w:rFonts w:ascii="Times New Roman" w:hAnsi="Times New Roman" w:cs="Times New Roman"/>
+          <w:sz w:val="30"/>
+          <w:szCs w:val="30"/>
+        </w:rPr>
+        <w:t xml:space="preserve">In </w:t>
+      </w:r>
+      <w:r>
+        <w:rPr>
+          <w:rFonts w:ascii="Times New Roman" w:hAnsi="Times New Roman" w:cs="Times New Roman"/>
+          <w:sz w:val="30"/>
+          <w:szCs w:val="30"/>
+        </w:rPr>
+        <w:t>questa schermata si mostra ciò che si vedrebbe a video nel caso in cui un utente decida di visualizzare la lista delle sue prenotazioni attive.</w:t>
+      </w:r>
+    </w:p>
+    <w:p>
+      <w:pPr>
+        <w:rPr>
+          <w:rFonts w:ascii="Times New Roman" w:hAnsi="Times New Roman" w:cs="Times New Roman"/>
+          <w:sz w:val="32"/>
+          <w:szCs w:val="32"/>
+          <w:u w:val="single"/>
+        </w:rPr>
+      </w:pPr>
+    </w:p>
+    <w:p>
+      <w:pPr>
+        <w:rPr>
+          <w:rFonts w:ascii="Times New Roman" w:hAnsi="Times New Roman" w:cs="Times New Roman"/>
+          <w:sz w:val="32"/>
+          <w:szCs w:val="32"/>
+          <w:u w:val="single"/>
+        </w:rPr>
+      </w:pPr>
+    </w:p>
+    <w:p>
+      <w:pPr>
+        <w:rPr>
+          <w:rFonts w:ascii="Times New Roman" w:hAnsi="Times New Roman" w:cs="Times New Roman"/>
+          <w:sz w:val="32"/>
+          <w:szCs w:val="32"/>
+          <w:u w:val="single"/>
+        </w:rPr>
+      </w:pPr>
+    </w:p>
+    <w:p>
+      <w:pPr>
+        <w:rPr>
+          <w:rFonts w:ascii="Times New Roman" w:hAnsi="Times New Roman" w:cs="Times New Roman"/>
+          <w:sz w:val="32"/>
+          <w:szCs w:val="32"/>
+        </w:rPr>
+      </w:pPr>
+      <w:r>
+        <w:rPr>
+          <w:rFonts w:ascii="Times New Roman" w:hAnsi="Times New Roman" w:cs="Times New Roman"/>
+          <w:sz w:val="32"/>
+          <w:szCs w:val="32"/>
+          <w:u w:val="single"/>
+        </w:rPr>
+        <w:t>Effettua prenotazione</w:t>
+      </w:r>
+      <w:r>
+        <w:rPr>
+          <w:rFonts w:ascii="Times New Roman" w:hAnsi="Times New Roman" w:cs="Times New Roman"/>
+          <w:sz w:val="32"/>
+          <w:szCs w:val="32"/>
+          <w:u w:val="single"/>
+        </w:rPr>
+        <w:t>:</w:t>
+      </w:r>
+    </w:p>
+    <w:p>
+      <w:pPr>
+        <w:rPr>
+          <w:rFonts w:ascii="Times New Roman" w:hAnsi="Times New Roman" w:cs="Times New Roman"/>
+          <w:sz w:val="30"/>
+          <w:szCs w:val="30"/>
+        </w:rPr>
+      </w:pPr>
+      <w:r>
+        <w:rPr>
+          <w:rFonts w:ascii="Times New Roman" w:hAnsi="Times New Roman" w:cs="Times New Roman"/>
+          <w:sz w:val="30"/>
+          <w:szCs w:val="30"/>
+        </w:rPr>
+        <w:t>L’utente decide di effettuare una nuova prenotazione. Inserisce la citta di partenza e quella di destinazione.</w:t>
+      </w:r>
+      <w:r>
+        <w:rPr>
+          <w:rFonts w:ascii="Times New Roman" w:hAnsi="Times New Roman" w:cs="Times New Roman"/>
+          <w:sz w:val="30"/>
+          <w:szCs w:val="30"/>
+        </w:rPr>
+        <w:t xml:space="preserve"> </w:t>
+      </w:r>
+      <w:r>
+        <w:rPr>
+          <w:rFonts w:ascii="Times New Roman" w:hAnsi="Times New Roman" w:cs="Times New Roman"/>
+          <w:sz w:val="30"/>
+          <w:szCs w:val="30"/>
+        </w:rPr>
+        <w:t>Il sistema</w:t>
+      </w:r>
+      <w:r>
+        <w:rPr>
+          <w:rFonts w:ascii="Times New Roman" w:hAnsi="Times New Roman" w:cs="Times New Roman"/>
+          <w:sz w:val="30"/>
+          <w:szCs w:val="30"/>
+        </w:rPr>
+        <w:t xml:space="preserve"> calcola la tratta e il costo e controlla il saldo punti dell’utente proponendo di usare i punti, nel caso ne sia in possesso, come sconto sul biglietto. Si noti che durante la prenotazione l’utente può scegliere di non specificare la destinazione. In questo caso l’utente ha specificato la destinazione.</w:t>
+      </w:r>
+    </w:p>
+    <w:p>
+      <w:pPr>
+        <w:rPr>
+          <w:rFonts w:ascii="Times New Roman" w:hAnsi="Times New Roman" w:cs="Times New Roman"/>
+          <w:sz w:val="30"/>
+          <w:szCs w:val="30"/>
+        </w:rPr>
+      </w:pPr>
+    </w:p>
+    <w:p>
+      <w:pPr>
+        <w:rPr>
+          <w:rFonts w:ascii="Times New Roman" w:hAnsi="Times New Roman" w:cs="Times New Roman"/>
+          <w:sz w:val="32"/>
+          <w:szCs w:val="32"/>
+        </w:rPr>
+      </w:pPr>
+      <w:r>
+        <w:rPr>
+          <w:rFonts w:ascii="Times New Roman" w:hAnsi="Times New Roman" w:cs="Times New Roman"/>
+          <w:sz w:val="32"/>
+          <w:szCs w:val="32"/>
+          <w:u w:val="single"/>
+        </w:rPr>
+        <w:t>Effettua prenotazione</w:t>
+      </w:r>
+      <w:r>
+        <w:rPr>
+          <w:rFonts w:ascii="Times New Roman" w:hAnsi="Times New Roman" w:cs="Times New Roman"/>
+          <w:sz w:val="32"/>
+          <w:szCs w:val="32"/>
+          <w:u w:val="single"/>
+        </w:rPr>
+        <w:t xml:space="preserve"> senza specificare la destinazione</w:t>
+      </w:r>
+      <w:r>
+        <w:rPr>
+          <w:rFonts w:ascii="Times New Roman" w:hAnsi="Times New Roman" w:cs="Times New Roman"/>
+          <w:sz w:val="32"/>
+          <w:szCs w:val="32"/>
+          <w:u w:val="single"/>
+        </w:rPr>
+        <w:t>:</w:t>
+      </w:r>
+    </w:p>
+    <w:p>
+      <w:pPr>
+        <w:rPr>
+          <w:rFonts w:ascii="Times New Roman" w:hAnsi="Times New Roman" w:cs="Times New Roman"/>
+          <w:b/>
+          <w:bCs/>
+          <w:sz w:val="48"/>
+          <w:szCs w:val="48"/>
+        </w:rPr>
+      </w:pPr>
+      <w:r>
+        <w:rPr>
+          <w:rFonts w:ascii="Times New Roman" w:hAnsi="Times New Roman" w:cs="Times New Roman"/>
+          <w:sz w:val="30"/>
+          <w:szCs w:val="30"/>
+        </w:rPr>
+        <w:t xml:space="preserve">L’utente decide di effettuare una nuova prenotazione. Inserisce la citta di partenza e </w:t>
+      </w:r>
+      <w:r>
+        <w:rPr>
+          <w:rFonts w:ascii="Times New Roman" w:hAnsi="Times New Roman" w:cs="Times New Roman"/>
+          <w:sz w:val="30"/>
+          <w:szCs w:val="30"/>
+        </w:rPr>
+        <w:t>indica al sistema di non voler inserire la città di destinazione</w:t>
+      </w:r>
+      <w:r>
+        <w:rPr>
+          <w:rFonts w:ascii="Times New Roman" w:hAnsi="Times New Roman" w:cs="Times New Roman"/>
+          <w:sz w:val="30"/>
+          <w:szCs w:val="30"/>
+        </w:rPr>
+        <w:t xml:space="preserve">. Il sistema calcola </w:t>
+      </w:r>
+      <w:r>
+        <w:rPr>
+          <w:rFonts w:ascii="Times New Roman" w:hAnsi="Times New Roman" w:cs="Times New Roman"/>
+          <w:sz w:val="30"/>
+          <w:szCs w:val="30"/>
+        </w:rPr>
+        <w:t xml:space="preserve">tutte </w:t>
+      </w:r>
+      <w:r>
+        <w:rPr>
+          <w:rFonts w:ascii="Times New Roman" w:hAnsi="Times New Roman" w:cs="Times New Roman"/>
+          <w:sz w:val="30"/>
+          <w:szCs w:val="30"/>
+        </w:rPr>
+        <w:t>l</w:t>
+      </w:r>
+      <w:r>
+        <w:rPr>
+          <w:rFonts w:ascii="Times New Roman" w:hAnsi="Times New Roman" w:cs="Times New Roman"/>
+          <w:sz w:val="30"/>
+          <w:szCs w:val="30"/>
+        </w:rPr>
+        <w:t>e</w:t>
+      </w:r>
+      <w:r>
+        <w:rPr>
+          <w:rFonts w:ascii="Times New Roman" w:hAnsi="Times New Roman" w:cs="Times New Roman"/>
+          <w:sz w:val="30"/>
+          <w:szCs w:val="30"/>
+        </w:rPr>
+        <w:t xml:space="preserve"> tratt</w:t>
+      </w:r>
+      <w:r>
+        <w:rPr>
+          <w:rFonts w:ascii="Times New Roman" w:hAnsi="Times New Roman" w:cs="Times New Roman"/>
+          <w:sz w:val="30"/>
+          <w:szCs w:val="30"/>
+        </w:rPr>
+        <w:t>e</w:t>
+      </w:r>
+      <w:r>
+        <w:rPr>
+          <w:rFonts w:ascii="Times New Roman" w:hAnsi="Times New Roman" w:cs="Times New Roman"/>
+          <w:sz w:val="30"/>
+          <w:szCs w:val="30"/>
+        </w:rPr>
+        <w:t xml:space="preserve"> </w:t>
+      </w:r>
+      <w:r>
+        <w:rPr>
+          <w:rFonts w:ascii="Times New Roman" w:hAnsi="Times New Roman" w:cs="Times New Roman"/>
+          <w:sz w:val="30"/>
+          <w:szCs w:val="30"/>
+        </w:rPr>
+        <w:t xml:space="preserve">possibili da quella città </w:t>
+      </w:r>
+      <w:r>
+        <w:rPr>
+          <w:rFonts w:ascii="Times New Roman" w:hAnsi="Times New Roman" w:cs="Times New Roman"/>
+          <w:sz w:val="30"/>
+          <w:szCs w:val="30"/>
+        </w:rPr>
+        <w:t xml:space="preserve">e </w:t>
+      </w:r>
+      <w:r>
+        <w:rPr>
+          <w:rFonts w:ascii="Times New Roman" w:hAnsi="Times New Roman" w:cs="Times New Roman"/>
+          <w:sz w:val="30"/>
+          <w:szCs w:val="30"/>
+        </w:rPr>
+        <w:t>propone all’utente la città che ha il costo del biglietto più economico e la città per la quale, data quella città di partenza inserita, sono stati acquistati più biglietti</w:t>
+      </w:r>
+      <w:r>
+        <w:rPr>
+          <w:rFonts w:ascii="Times New Roman" w:hAnsi="Times New Roman" w:cs="Times New Roman"/>
+          <w:sz w:val="30"/>
+          <w:szCs w:val="30"/>
+        </w:rPr>
+        <w:t xml:space="preserve">. </w:t>
+      </w:r>
+      <w:r>
+        <w:rPr>
+          <w:rFonts w:ascii="Times New Roman" w:hAnsi="Times New Roman" w:cs="Times New Roman"/>
+          <w:sz w:val="30"/>
+          <w:szCs w:val="30"/>
+        </w:rPr>
+        <w:t xml:space="preserve">Successivamente l’utente inserisce la meta desiderata e il sistema calcola </w:t>
+      </w:r>
+      <w:r>
+        <w:rPr>
+          <w:rFonts w:ascii="Times New Roman" w:hAnsi="Times New Roman" w:cs="Times New Roman"/>
+          <w:sz w:val="30"/>
+          <w:szCs w:val="30"/>
+        </w:rPr>
+        <w:t>il costo e controlla</w:t>
+      </w:r>
+      <w:r>
+        <w:rPr>
+          <w:rFonts w:ascii="Times New Roman" w:hAnsi="Times New Roman" w:cs="Times New Roman"/>
+          <w:sz w:val="30"/>
+          <w:szCs w:val="30"/>
+        </w:rPr>
+        <w:t>ndo sempre anche</w:t>
+      </w:r>
+      <w:r>
+        <w:rPr>
+          <w:rFonts w:ascii="Times New Roman" w:hAnsi="Times New Roman" w:cs="Times New Roman"/>
+          <w:sz w:val="30"/>
+          <w:szCs w:val="30"/>
+        </w:rPr>
+        <w:t xml:space="preserve"> il saldo punti dell’utente</w:t>
+      </w:r>
+      <w:r>
+        <w:rPr>
+          <w:rFonts w:ascii="Times New Roman" w:hAnsi="Times New Roman" w:cs="Times New Roman"/>
+          <w:sz w:val="30"/>
+          <w:szCs w:val="30"/>
+        </w:rPr>
+        <w:t xml:space="preserve"> in questione e nel caso</w:t>
+      </w:r>
+      <w:r>
+        <w:rPr>
+          <w:rFonts w:ascii="Times New Roman" w:hAnsi="Times New Roman" w:cs="Times New Roman"/>
+          <w:sz w:val="30"/>
+          <w:szCs w:val="30"/>
+        </w:rPr>
+        <w:t xml:space="preserve"> propo</w:t>
+      </w:r>
+      <w:r>
+        <w:rPr>
+          <w:rFonts w:ascii="Times New Roman" w:hAnsi="Times New Roman" w:cs="Times New Roman"/>
+          <w:sz w:val="30"/>
+          <w:szCs w:val="30"/>
+        </w:rPr>
+        <w:t xml:space="preserve">rre uno </w:t>
+      </w:r>
+      <w:r>
+        <w:rPr>
+          <w:rFonts w:ascii="Times New Roman" w:hAnsi="Times New Roman" w:cs="Times New Roman"/>
+          <w:sz w:val="30"/>
+          <w:szCs w:val="30"/>
+        </w:rPr>
+        <w:t>sconto sul biglietto.</w:t>
       </w:r>
     </w:p>
     <w:p>

</xml_diff>